<commit_message>
[creating table using a dict as base]
</commit_message>
<xml_diff>
--- a/test.docx
+++ b/test.docx
@@ -18,7 +18,11 @@
             <w:tcW w:type="dxa" w:w="8640"/>
             <w:gridSpan w:val="2"/>
           </w:tcPr>
-          <w:p/>
+          <w:p>
+            <w:r>
+              <w:t>1 - IDENTIFICAÇÃO</w:t>
+            </w:r>
+          </w:p>
         </w:tc>
       </w:tr>
       <w:tr>
@@ -83,7 +87,11 @@
             <w:tcW w:type="dxa" w:w="8640"/>
             <w:gridSpan w:val="2"/>
           </w:tcPr>
-          <w:p/>
+          <w:p>
+            <w:r>
+              <w:t>2 - CUMPRIMENTO DAS OBRIGAÇÕES</w:t>
+            </w:r>
+          </w:p>
         </w:tc>
       </w:tr>
       <w:tr>
@@ -92,7 +100,11 @@
             <w:tcW w:type="dxa" w:w="8640"/>
             <w:gridSpan w:val="2"/>
           </w:tcPr>
-          <w:p/>
+          <w:p>
+            <w:r>
+              <w:t>Por este instrumento, em caráter DEFINITIVO, atestamos que os alimentos acima identificados atendem às exigências contratuais</w:t>
+            </w:r>
+          </w:p>
         </w:tc>
       </w:tr>
       <w:tr>
@@ -101,7 +113,11 @@
             <w:tcW w:type="dxa" w:w="8640"/>
             <w:gridSpan w:val="2"/>
           </w:tcPr>
-          <w:p/>
+          <w:p>
+            <w:r>
+              <w:t>Constitui ainda eficácia liberatória de todas as obrigações estabelecidas em contratado referentes ao objeto acima mencionado, exceto as garantias legais, bem como autorizamos a restituição de todas as garantias e/ou caução prestadas.</w:t>
+            </w:r>
+          </w:p>
         </w:tc>
       </w:tr>
     </w:tbl>

</xml_diff>